<commit_message>
update links in projects
</commit_message>
<xml_diff>
--- a/assets/files/Alex-Friedrichsen-Resume_1-6-2022.docx
+++ b/assets/files/Alex-Friedrichsen-Resume_1-6-2022.docx
@@ -1092,34 +1092,7 @@
           <w:sz w:val="21"/>
           <w:szCs w:val="21"/>
         </w:rPr>
-        <w:t xml:space="preserve"> (</w:t>
-      </w:r>
-      <w:hyperlink r:id="rId5" w:history="1">
-        <w:r>
-          <w:rPr>
-            <w:rStyle w:val="Hyperlink"/>
-            <w:color w:val="auto"/>
-            <w:sz w:val="21"/>
-            <w:szCs w:val="21"/>
-          </w:rPr>
-          <w:t>Unintentional Drowning Data Brief</w:t>
-        </w:r>
-      </w:hyperlink>
-      <w:r>
-        <w:rPr>
-          <w:rStyle w:val="Hyperlink"/>
-          <w:color w:val="auto"/>
-          <w:sz w:val="21"/>
-          <w:szCs w:val="21"/>
-        </w:rPr>
-        <w:t xml:space="preserve"> Link</w:t>
-      </w:r>
-      <w:r>
-        <w:rPr>
-          <w:sz w:val="21"/>
-          <w:szCs w:val="21"/>
-        </w:rPr>
-        <w:t xml:space="preserve">) </w:t>
+        <w:t xml:space="preserve"> </w:t>
       </w:r>
       <w:r>
         <w:rPr>

</xml_diff>